<commit_message>
updated diagram and report
final diagram used for report. finished design procedure for car detection module, still need design procedure for car counter + everything else in report
</commit_message>
<xml_diff>
--- a/Lab 1/Lab 1 Report.docx
+++ b/Lab 1/Lab 1 Report.docx
@@ -10,11 +10,25 @@
         <w:t>Jiovany Soliman</w:t>
       </w:r>
       <w:r>
-        <w:t xml:space="preserve">, </w:t>
-      </w:r>
+        <w:t xml:space="preserve"> </w:t>
+      </w:r>
+      <w:r>
+        <w:rPr>
+          <w:highlight w:val="yellow"/>
+        </w:rPr>
+        <w:t>[Student ID]</w:t>
+      </w:r>
+    </w:p>
+    <w:p>
+      <w:pPr>
+        <w:spacing w:line="240" w:lineRule="auto"/>
+      </w:pPr>
       <w:r>
         <w:t>Chloe’ Miller</w:t>
       </w:r>
+      <w:r>
+        <w:t xml:space="preserve"> 2031648</w:t>
+      </w:r>
     </w:p>
     <w:p>
       <w:pPr>
@@ -23,6 +37,15 @@
       <w:r>
         <w:t>EE/CSE 371</w:t>
       </w:r>
+      <w:r>
+        <w:t xml:space="preserve"> </w:t>
+      </w:r>
+      <w:r>
+        <w:t>Lab 1 Report</w:t>
+      </w:r>
+      <w:r>
+        <w:t>: Parking Lot Occupancy Counter</w:t>
+      </w:r>
     </w:p>
     <w:p>
       <w:pPr>
@@ -35,7 +58,7 @@
         <w:t xml:space="preserve"> </w:t>
       </w:r>
       <w:r>
-        <w:t>10</w:t>
+        <w:t>6</w:t>
       </w:r>
       <w:r>
         <w:t>, 202</w:t>
@@ -44,49 +67,439 @@
         <w:t>3</w:t>
       </w:r>
     </w:p>
-    <w:p>
-      <w:pPr>
-        <w:spacing w:line="240" w:lineRule="auto"/>
-      </w:pPr>
-      <w:r>
-        <w:t xml:space="preserve">Lab </w:t>
-      </w:r>
-      <w:r>
-        <w:t xml:space="preserve">1 </w:t>
-      </w:r>
-      <w:r>
-        <w:t>Report</w:t>
-      </w:r>
-    </w:p>
     <w:p/>
     <w:p>
       <w:pPr>
         <w:rPr>
           <w:b/>
           <w:bCs/>
-          <w:sz w:val="28"/>
-          <w:szCs w:val="28"/>
-        </w:rPr>
-      </w:pPr>
-      <w:r>
-        <w:rPr>
-          <w:b/>
-          <w:bCs/>
-          <w:sz w:val="28"/>
-          <w:szCs w:val="28"/>
+        </w:rPr>
+      </w:pPr>
+      <w:r>
+        <w:rPr>
+          <w:b/>
+          <w:bCs/>
         </w:rPr>
         <w:t>Design Procedure</w:t>
       </w:r>
     </w:p>
     <w:p>
-      <w:pPr>
-        <w:rPr>
-          <w:b/>
-          <w:bCs/>
-          <w:sz w:val="28"/>
-          <w:szCs w:val="28"/>
-        </w:rPr>
-      </w:pPr>
+      <w:r>
+        <w:tab/>
+        <w:t xml:space="preserve">For </w:t>
+      </w:r>
+      <w:r>
+        <w:t>this Parking Lot Occupancy Counter system, we first decided to cr</w:t>
+      </w:r>
+      <w:r>
+        <w:t>eate a block diagram of the overall system according to the lab specifications</w:t>
+      </w:r>
+      <w:r>
+        <w:t xml:space="preserve"> (Fig. 1)</w:t>
+      </w:r>
+      <w:r>
+        <w:t xml:space="preserve">. </w:t>
+      </w:r>
+      <w:r>
+        <w:t xml:space="preserve">By creating a block diagram, we were able to </w:t>
+      </w:r>
+      <w:r>
+        <w:t>see how the modules were connected and what inputs and outputs were required for each</w:t>
+      </w:r>
+      <w:r>
+        <w:t xml:space="preserve">, allowing us to </w:t>
+      </w:r>
+      <w:r>
+        <w:t xml:space="preserve">split up </w:t>
+      </w:r>
+      <w:r>
+        <w:t xml:space="preserve">the </w:t>
+      </w:r>
+      <w:r>
+        <w:t xml:space="preserve">lab work effectively. </w:t>
+      </w:r>
+    </w:p>
+    <w:p>
+      <w:pPr>
+        <w:rPr>
+          <w:b/>
+          <w:bCs/>
+        </w:rPr>
+      </w:pPr>
+      <w:r>
+        <w:rPr>
+          <w:b/>
+          <w:bCs/>
+        </w:rPr>
+        <w:drawing>
+          <wp:inline distT="0" distB="0" distL="0" distR="0" wp14:anchorId="122A634F" wp14:editId="057AA294">
+            <wp:extent cx="5943600" cy="3005137"/>
+            <wp:effectExtent l="0" t="0" r="0" b="5080"/>
+            <wp:docPr id="1556380738" name="Picture 1" descr="A diagram of a car wiring&#10;&#10;Description automatically generated"/>
+            <wp:cNvGraphicFramePr>
+              <a:graphicFrameLocks xmlns:a="http://schemas.openxmlformats.org/drawingml/2006/main" noChangeAspect="1"/>
+            </wp:cNvGraphicFramePr>
+            <a:graphic xmlns:a="http://schemas.openxmlformats.org/drawingml/2006/main">
+              <a:graphicData uri="http://schemas.openxmlformats.org/drawingml/2006/picture">
+                <pic:pic xmlns:pic="http://schemas.openxmlformats.org/drawingml/2006/picture">
+                  <pic:nvPicPr>
+                    <pic:cNvPr id="1556380738" name="Picture 1" descr="A diagram of a car wiring&#10;&#10;Description automatically generated"/>
+                    <pic:cNvPicPr/>
+                  </pic:nvPicPr>
+                  <pic:blipFill rotWithShape="1">
+                    <a:blip r:embed="rId4"/>
+                    <a:srcRect t="5534" b="4938"/>
+                    <a:stretch/>
+                  </pic:blipFill>
+                  <pic:spPr bwMode="auto">
+                    <a:xfrm>
+                      <a:off x="0" y="0"/>
+                      <a:ext cx="5943600" cy="3005137"/>
+                    </a:xfrm>
+                    <a:prstGeom prst="rect">
+                      <a:avLst/>
+                    </a:prstGeom>
+                    <a:ln>
+                      <a:noFill/>
+                    </a:ln>
+                    <a:extLst>
+                      <a:ext uri="{53640926-AAD7-44D8-BBD7-CCE9431645EC}">
+                        <a14:shadowObscured xmlns:a14="http://schemas.microsoft.com/office/drawing/2010/main"/>
+                      </a:ext>
+                    </a:extLst>
+                  </pic:spPr>
+                </pic:pic>
+              </a:graphicData>
+            </a:graphic>
+          </wp:inline>
+        </w:drawing>
+      </w:r>
+    </w:p>
+    <w:p>
+      <w:pPr>
+        <w:jc w:val="center"/>
+      </w:pPr>
+      <w:r>
+        <w:rPr>
+          <w:b/>
+          <w:bCs/>
+          <w:i/>
+          <w:iCs/>
+        </w:rPr>
+        <w:t>Figure</w:t>
+      </w:r>
+      <w:r>
+        <w:rPr>
+          <w:b/>
+          <w:bCs/>
+          <w:i/>
+          <w:iCs/>
+        </w:rPr>
+        <w:t xml:space="preserve"> 1</w:t>
+      </w:r>
+      <w:r>
+        <w:rPr>
+          <w:b/>
+          <w:bCs/>
+          <w:i/>
+          <w:iCs/>
+        </w:rPr>
+        <w:t>:</w:t>
+      </w:r>
+      <w:r>
+        <w:rPr>
+          <w:i/>
+          <w:iCs/>
+        </w:rPr>
+        <w:t xml:space="preserve"> Block diagram of overall parking lot occupancy system</w:t>
+      </w:r>
+      <w:r>
+        <w:rPr>
+          <w:i/>
+          <w:iCs/>
+        </w:rPr>
+        <w:t>.</w:t>
+      </w:r>
+    </w:p>
+    <w:p>
+      <w:r>
+        <w:tab/>
+      </w:r>
+      <w:r>
+        <w:t xml:space="preserve">The most important feature of the car detection module was </w:t>
+      </w:r>
+      <w:r>
+        <w:t xml:space="preserve">its ability to detect </w:t>
+      </w:r>
+      <w:r>
+        <w:t>two specific sequences from the outer and inner photosensors</w:t>
+      </w:r>
+      <w:r>
+        <w:t xml:space="preserve"> used to track cars entering and exiting the parking lot</w:t>
+      </w:r>
+      <w:r>
+        <w:t xml:space="preserve">. </w:t>
+      </w:r>
+      <w:r>
+        <w:t xml:space="preserve">An equally important feature of this module was its ability to disregard </w:t>
+      </w:r>
+      <w:r>
+        <w:t xml:space="preserve">all </w:t>
+      </w:r>
+      <w:r>
+        <w:t>other sequences</w:t>
+      </w:r>
+      <w:r>
+        <w:t xml:space="preserve"> from the photosensors</w:t>
+      </w:r>
+      <w:r>
+        <w:t xml:space="preserve">, such as </w:t>
+      </w:r>
+      <w:r>
+        <w:t xml:space="preserve">the sequence </w:t>
+      </w:r>
+      <w:r>
+        <w:t xml:space="preserve">for </w:t>
+      </w:r>
+      <w:r>
+        <w:t>pedestrians</w:t>
+      </w:r>
+      <w:r>
+        <w:t xml:space="preserve"> </w:t>
+      </w:r>
+      <w:r>
+        <w:t>passing through. I</w:t>
+      </w:r>
+      <w:r>
+        <w:t>f an entering or exiting sequence was identified, the car detection module needed to signal that a car had either entered or exited the parking lot</w:t>
+      </w:r>
+      <w:r>
+        <w:t>, or</w:t>
+      </w:r>
+      <w:r>
+        <w:t xml:space="preserve"> else </w:t>
+      </w:r>
+      <w:r>
+        <w:t xml:space="preserve">the signals </w:t>
+      </w:r>
+      <w:r>
+        <w:t xml:space="preserve">needed to remain unaffected. </w:t>
+      </w:r>
+      <w:r>
+        <w:t xml:space="preserve"> </w:t>
+      </w:r>
+    </w:p>
+    <w:p>
+      <w:r>
+        <w:tab/>
+        <w:t xml:space="preserve">We used a Moore </w:t>
+      </w:r>
+      <w:r>
+        <w:t>machine</w:t>
+      </w:r>
+      <w:r>
+        <w:t xml:space="preserve"> to design the car detection module (Fig. 2). </w:t>
+      </w:r>
+      <w:r>
+        <w:t xml:space="preserve">Although Moore machines </w:t>
+      </w:r>
+      <w:r>
+        <w:t xml:space="preserve">react slower to inputs than Mealy machines, the parking lot occupancy system is assumed to be a slow system in which the inputs are not changing rapidly. Additionally, </w:t>
+      </w:r>
+      <w:r>
+        <w:t>Moore machines are much easier to design</w:t>
+      </w:r>
+      <w:r>
+        <w:t>, which was extremely advantageous when trying to design an FSM that can track two sequences while ignoring all others.</w:t>
+      </w:r>
+      <w:r>
+        <w:t xml:space="preserve"> Fig. 2 shows that </w:t>
+      </w:r>
+      <w:r>
+        <w:t xml:space="preserve">8 states were </w:t>
+      </w:r>
+      <w:r>
+        <w:lastRenderedPageBreak/>
+        <w:t xml:space="preserve">required to enable the Moore machine to track </w:t>
+      </w:r>
+      <w:r>
+        <w:t>the enter and exit sequences, a</w:t>
+      </w:r>
+      <w:r>
+        <w:t xml:space="preserve">s well as </w:t>
+      </w:r>
+      <w:r>
+        <w:t xml:space="preserve">restart the sequence tracking </w:t>
+      </w:r>
+      <w:r>
+        <w:t>when</w:t>
+      </w:r>
+      <w:r>
+        <w:t xml:space="preserve"> any inputs did not match</w:t>
+      </w:r>
+      <w:r>
+        <w:t xml:space="preserve"> </w:t>
+      </w:r>
+      <w:r>
+        <w:t xml:space="preserve">so that the enter and exit signals remained unaffected. </w:t>
+      </w:r>
+    </w:p>
+    <w:p>
+      <w:pPr>
+        <w:rPr>
+          <w:b/>
+          <w:bCs/>
+        </w:rPr>
+      </w:pPr>
+      <w:r>
+        <w:rPr>
+          <w:b/>
+          <w:bCs/>
+        </w:rPr>
+        <w:drawing>
+          <wp:inline distT="0" distB="0" distL="0" distR="0" wp14:anchorId="21764B3C" wp14:editId="17D040D8">
+            <wp:extent cx="5993044" cy="4938431"/>
+            <wp:effectExtent l="0" t="0" r="8255" b="0"/>
+            <wp:docPr id="1224236948" name="Picture 1" descr="A diagram of a diagram&#10;&#10;Description automatically generated"/>
+            <wp:cNvGraphicFramePr>
+              <a:graphicFrameLocks xmlns:a="http://schemas.openxmlformats.org/drawingml/2006/main" noChangeAspect="1"/>
+            </wp:cNvGraphicFramePr>
+            <a:graphic xmlns:a="http://schemas.openxmlformats.org/drawingml/2006/main">
+              <a:graphicData uri="http://schemas.openxmlformats.org/drawingml/2006/picture">
+                <pic:pic xmlns:pic="http://schemas.openxmlformats.org/drawingml/2006/picture">
+                  <pic:nvPicPr>
+                    <pic:cNvPr id="1224236948" name="Picture 1" descr="A diagram of a diagram&#10;&#10;Description automatically generated"/>
+                    <pic:cNvPicPr/>
+                  </pic:nvPicPr>
+                  <pic:blipFill rotWithShape="1">
+                    <a:blip r:embed="rId5"/>
+                    <a:srcRect l="2564" t="2012" r="2723"/>
+                    <a:stretch/>
+                  </pic:blipFill>
+                  <pic:spPr bwMode="auto">
+                    <a:xfrm>
+                      <a:off x="0" y="0"/>
+                      <a:ext cx="6007410" cy="4950269"/>
+                    </a:xfrm>
+                    <a:prstGeom prst="rect">
+                      <a:avLst/>
+                    </a:prstGeom>
+                    <a:ln>
+                      <a:noFill/>
+                    </a:ln>
+                    <a:extLst>
+                      <a:ext uri="{53640926-AAD7-44D8-BBD7-CCE9431645EC}">
+                        <a14:shadowObscured xmlns:a14="http://schemas.microsoft.com/office/drawing/2010/main"/>
+                      </a:ext>
+                    </a:extLst>
+                  </pic:spPr>
+                </pic:pic>
+              </a:graphicData>
+            </a:graphic>
+          </wp:inline>
+        </w:drawing>
+      </w:r>
+    </w:p>
+    <w:p>
+      <w:pPr>
+        <w:jc w:val="center"/>
+        <w:rPr>
+          <w:i/>
+          <w:iCs/>
+        </w:rPr>
+      </w:pPr>
+      <w:r>
+        <w:rPr>
+          <w:b/>
+          <w:bCs/>
+          <w:i/>
+          <w:iCs/>
+        </w:rPr>
+        <w:t>Figure 2:</w:t>
+      </w:r>
+      <w:r>
+        <w:rPr>
+          <w:i/>
+          <w:iCs/>
+        </w:rPr>
+        <w:t xml:space="preserve"> </w:t>
+      </w:r>
+      <w:r>
+        <w:rPr>
+          <w:i/>
+          <w:iCs/>
+        </w:rPr>
+        <w:t>Moore machine s</w:t>
+      </w:r>
+      <w:r>
+        <w:rPr>
+          <w:i/>
+          <w:iCs/>
+        </w:rPr>
+        <w:t xml:space="preserve">tate diagram of </w:t>
+      </w:r>
+      <w:r>
+        <w:rPr>
+          <w:i/>
+          <w:iCs/>
+        </w:rPr>
+        <w:t>the car detection system.</w:t>
+      </w:r>
+    </w:p>
+    <w:p>
+      <w:r>
+        <w:tab/>
+        <w:t>One of the most important features of the car counter module was…</w:t>
+      </w:r>
+    </w:p>
+    <w:p>
+      <w:pPr>
+        <w:jc w:val="center"/>
+        <w:rPr>
+          <w:highlight w:val="yellow"/>
+        </w:rPr>
+      </w:pPr>
+      <w:r>
+        <w:rPr>
+          <w:highlight w:val="yellow"/>
+        </w:rPr>
+        <w:t xml:space="preserve">[insert FSM </w:t>
+      </w:r>
+      <w:r>
+        <w:rPr>
+          <w:highlight w:val="yellow"/>
+        </w:rPr>
+        <w:t xml:space="preserve">or helpful code </w:t>
+      </w:r>
+      <w:r>
+        <w:rPr>
+          <w:highlight w:val="yellow"/>
+        </w:rPr>
+        <w:t>for car counter</w:t>
+      </w:r>
+      <w:r>
+        <w:rPr>
+          <w:highlight w:val="yellow"/>
+        </w:rPr>
+        <w:t xml:space="preserve"> </w:t>
+      </w:r>
+      <w:r>
+        <w:rPr>
+          <w:highlight w:val="yellow"/>
+        </w:rPr>
+        <w:t>if you have it]</w:t>
+      </w:r>
+    </w:p>
+    <w:p>
+      <w:pPr>
+        <w:jc w:val="center"/>
+      </w:pPr>
+      <w:r>
+        <w:rPr>
+          <w:highlight w:val="yellow"/>
+        </w:rPr>
+        <w:t>[insert figure description]</w:t>
+      </w:r>
     </w:p>
     <w:p>
       <w:pPr>

</xml_diff>

<commit_message>
Fixed the DE1_SoC test bench, updated comments in all modules
</commit_message>
<xml_diff>
--- a/Lab 1/Lab 1 Report.docx
+++ b/Lab 1/Lab 1 Report.docx
@@ -13,10 +13,7 @@
         <w:t xml:space="preserve"> </w:t>
       </w:r>
       <w:r>
-        <w:rPr>
-          <w:highlight w:val="yellow"/>
-        </w:rPr>
-        <w:t>[Student ID]</w:t>
+        <w:t>1951338</w:t>
       </w:r>
     </w:p>
     <w:p>
@@ -38,10 +35,7 @@
         <w:t>EE/CSE 371</w:t>
       </w:r>
       <w:r>
-        <w:t xml:space="preserve"> </w:t>
-      </w:r>
-      <w:r>
-        <w:t>Lab 1 Report</w:t>
+        <w:t xml:space="preserve"> Lab 1 Report</w:t>
       </w:r>
       <w:r>
         <w:t>: Parking Lot Occupancy Counter</w:t>
@@ -130,6 +124,7 @@
         <w:rPr>
           <w:b/>
           <w:bCs/>
+          <w:noProof/>
         </w:rPr>
         <w:drawing>
           <wp:inline distT="0" distB="0" distL="0" distR="0" wp14:anchorId="122A634F" wp14:editId="057AA294">
@@ -355,6 +350,7 @@
         <w:rPr>
           <w:b/>
           <w:bCs/>
+          <w:noProof/>
         </w:rPr>
         <w:drawing>
           <wp:inline distT="0" distB="0" distL="0" distR="0" wp14:anchorId="21764B3C" wp14:editId="17D040D8">

</xml_diff>